<commit_message>
Término provisório do plano do projeto
</commit_message>
<xml_diff>
--- a/docs/plano-projeto/plano-projeto.docx
+++ b/docs/plano-projeto/plano-projeto.docx
@@ -87,13 +87,7 @@
     <w:p>
       <w:proofErr w:type="spellStart"/>
       <w:r>
-        <w:t>Econo</w:t>
-      </w:r>
-      <w:r>
-        <w:t>M</w:t>
-      </w:r>
-      <w:r>
-        <w:t>undi</w:t>
+        <w:t>EconoMundi</w:t>
       </w:r>
       <w:proofErr w:type="spellEnd"/>
       <w:r>
@@ -101,13 +95,7 @@
       </w:r>
       <w:proofErr w:type="spellStart"/>
       <w:r>
-        <w:t>Econo</w:t>
-      </w:r>
-      <w:r>
-        <w:t>M</w:t>
-      </w:r>
-      <w:r>
-        <w:t>undi</w:t>
+        <w:t>EconoMundi</w:t>
       </w:r>
       <w:proofErr w:type="spellEnd"/>
       <w:r>
@@ -137,7 +125,13 @@
     </w:p>
     <w:p>
       <w:r>
-        <w:t>Para que o desenvolvimento ocorra da forma e dentro das datas previstas os itens abaixo esclarecem as necessidades para a contemplação do acordo.</w:t>
+        <w:t xml:space="preserve">Para que </w:t>
+      </w:r>
+      <w:r>
+        <w:t xml:space="preserve">a construção do portal </w:t>
+      </w:r>
+      <w:r>
+        <w:t>ocorra dentro das datas previstas os itens abaixo esclarecem as necessidades para a contemplação do acordo.</w:t>
       </w:r>
     </w:p>
     <w:p/>
@@ -557,11 +551,11 @@
       </w:r>
       <w:proofErr w:type="spellEnd"/>
       <w:r>
-        <w:t xml:space="preserve"> M</w:t>
+        <w:t xml:space="preserve"> </w:t>
       </w:r>
       <w:proofErr w:type="spellStart"/>
       <w:r>
-        <w:t>odeler</w:t>
+        <w:t>Modeler</w:t>
       </w:r>
       <w:proofErr w:type="spellEnd"/>
       <w:r>
@@ -617,7 +611,13 @@
         <w:t xml:space="preserve"> e </w:t>
       </w:r>
       <w:r>
-        <w:t xml:space="preserve">SQL. Dois desses atuam na área de desenvolvimento há mais de um ano e o terceiro há mais de três. </w:t>
+        <w:t xml:space="preserve">SQL. Dois desses atuam na área de desenvolvimento há mais de um ano e o terceiro há mais de </w:t>
+      </w:r>
+      <w:r>
+        <w:t>dois anos</w:t>
+      </w:r>
+      <w:r>
+        <w:t xml:space="preserve">. </w:t>
       </w:r>
     </w:p>
     <w:p>
@@ -635,8 +635,6 @@
         </w:numPr>
         <w:ind w:left="360" w:hanging="360"/>
       </w:pPr>
-      <w:bookmarkStart w:id="0" w:name="_GoBack"/>
-      <w:bookmarkEnd w:id="0"/>
       <w:r>
         <w:t xml:space="preserve">3. </w:t>
       </w:r>
@@ -644,6 +642,237 @@
         <w:t>Cronograma Macro</w:t>
       </w:r>
     </w:p>
+    <w:p>
+      <w:r>
+        <w:t>Para a entrega do dia</w:t>
+      </w:r>
+      <w:r>
+        <w:t xml:space="preserve"> 28/06</w:t>
+      </w:r>
+      <w:r>
+        <w:t>/2019 é previsto:</w:t>
+      </w:r>
+    </w:p>
+    <w:p>
+      <w:pPr>
+        <w:pStyle w:val="PargrafodaLista"/>
+        <w:numPr>
+          <w:ilvl w:val="0"/>
+          <w:numId w:val="10"/>
+        </w:numPr>
+      </w:pPr>
+      <w:r>
+        <w:t xml:space="preserve">Início do desenvolvimento </w:t>
+      </w:r>
+      <w:r>
+        <w:t xml:space="preserve">do </w:t>
+      </w:r>
+      <w:proofErr w:type="spellStart"/>
+      <w:r>
+        <w:rPr>
+          <w:i/>
+        </w:rPr>
+        <w:t>back-end</w:t>
+      </w:r>
+      <w:proofErr w:type="spellEnd"/>
+      <w:r>
+        <w:t>, consumindo alguns dados das APIs e</w:t>
+      </w:r>
+      <w:r>
+        <w:t xml:space="preserve"> fornecendo essas informações pode meio de um JSON.</w:t>
+      </w:r>
+    </w:p>
+    <w:p>
+      <w:pPr>
+        <w:pStyle w:val="PargrafodaLista"/>
+        <w:numPr>
+          <w:ilvl w:val="0"/>
+          <w:numId w:val="10"/>
+        </w:numPr>
+      </w:pPr>
+      <w:r>
+        <w:t xml:space="preserve">Início da construção do </w:t>
+      </w:r>
+      <w:r>
+        <w:rPr>
+          <w:i/>
+        </w:rPr>
+        <w:t>front-</w:t>
+      </w:r>
+      <w:proofErr w:type="spellStart"/>
+      <w:r>
+        <w:rPr>
+          <w:i/>
+        </w:rPr>
+        <w:t>end</w:t>
+      </w:r>
+      <w:proofErr w:type="spellEnd"/>
+      <w:r>
+        <w:t xml:space="preserve">, </w:t>
+      </w:r>
+      <w:r>
+        <w:t xml:space="preserve">iniciando também os estudos sobre </w:t>
+      </w:r>
+      <w:proofErr w:type="spellStart"/>
+      <w:r>
+        <w:t>ReactJS</w:t>
+      </w:r>
+      <w:proofErr w:type="spellEnd"/>
+      <w:r>
+        <w:t>.</w:t>
+      </w:r>
+    </w:p>
+    <w:p>
+      <w:pPr>
+        <w:pStyle w:val="PargrafodaLista"/>
+        <w:numPr>
+          <w:ilvl w:val="0"/>
+          <w:numId w:val="10"/>
+        </w:numPr>
+      </w:pPr>
+      <w:r>
+        <w:t xml:space="preserve">Construção do script do banco de dados no </w:t>
+      </w:r>
+      <w:proofErr w:type="spellStart"/>
+      <w:r>
+        <w:t>P</w:t>
+      </w:r>
+      <w:r>
+        <w:t>ostgresql</w:t>
+      </w:r>
+      <w:proofErr w:type="spellEnd"/>
+      <w:r>
+        <w:t>.</w:t>
+      </w:r>
+    </w:p>
+    <w:p>
+      <w:r>
+        <w:t>Para o segundo semestre são previst</w:t>
+      </w:r>
+      <w:r>
+        <w:t>a</w:t>
+      </w:r>
+      <w:r>
+        <w:t>s du</w:t>
+      </w:r>
+      <w:r>
+        <w:t>as entregas, sendo a primeira:</w:t>
+      </w:r>
+    </w:p>
+    <w:p>
+      <w:pPr>
+        <w:pStyle w:val="PargrafodaLista"/>
+        <w:numPr>
+          <w:ilvl w:val="0"/>
+          <w:numId w:val="11"/>
+        </w:numPr>
+      </w:pPr>
+      <w:r>
+        <w:rPr>
+          <w:i/>
+        </w:rPr>
+        <w:t>Back-</w:t>
+      </w:r>
+      <w:proofErr w:type="spellStart"/>
+      <w:r>
+        <w:rPr>
+          <w:i/>
+        </w:rPr>
+        <w:t>end</w:t>
+      </w:r>
+      <w:proofErr w:type="spellEnd"/>
+      <w:r>
+        <w:t xml:space="preserve"> desenvolvido e testado,</w:t>
+      </w:r>
+      <w:r>
+        <w:t xml:space="preserve"> entregando para o </w:t>
+      </w:r>
+      <w:r>
+        <w:rPr>
+          <w:i/>
+        </w:rPr>
+        <w:t>front-</w:t>
+      </w:r>
+      <w:proofErr w:type="spellStart"/>
+      <w:r>
+        <w:rPr>
+          <w:i/>
+        </w:rPr>
+        <w:t>end</w:t>
+      </w:r>
+      <w:proofErr w:type="spellEnd"/>
+      <w:r>
+        <w:t xml:space="preserve"> segurança </w:t>
+      </w:r>
+      <w:r>
+        <w:t>e integridade.</w:t>
+      </w:r>
+    </w:p>
+    <w:p>
+      <w:pPr>
+        <w:pStyle w:val="PargrafodaLista"/>
+        <w:numPr>
+          <w:ilvl w:val="0"/>
+          <w:numId w:val="11"/>
+        </w:numPr>
+      </w:pPr>
+      <w:r>
+        <w:rPr>
+          <w:i/>
+        </w:rPr>
+        <w:t>Front-</w:t>
+      </w:r>
+      <w:proofErr w:type="spellStart"/>
+      <w:r>
+        <w:rPr>
+          <w:i/>
+        </w:rPr>
+        <w:t>end</w:t>
+      </w:r>
+      <w:proofErr w:type="spellEnd"/>
+      <w:r>
+        <w:t xml:space="preserve"> permitindo </w:t>
+      </w:r>
+      <w:r>
+        <w:t>a leitura de</w:t>
+      </w:r>
+      <w:r>
+        <w:t xml:space="preserve"> notícias, visualização dos índices </w:t>
+      </w:r>
+      <w:r>
+        <w:t>e cadastro dos usuários.</w:t>
+      </w:r>
+    </w:p>
+    <w:p>
+      <w:r>
+        <w:t xml:space="preserve">Por fim, na última entrega, no dia </w:t>
+      </w:r>
+      <w:r>
+        <w:t>19/11/2019:</w:t>
+      </w:r>
+    </w:p>
+    <w:p>
+      <w:pPr>
+        <w:pStyle w:val="PargrafodaLista"/>
+        <w:numPr>
+          <w:ilvl w:val="0"/>
+          <w:numId w:val="12"/>
+        </w:numPr>
+      </w:pPr>
+      <w:r>
+        <w:t>Solução completa, todos os testes realizados e validados</w:t>
+      </w:r>
+      <w:r>
+        <w:t xml:space="preserve">, permitindo </w:t>
+      </w:r>
+      <w:r>
+        <w:t xml:space="preserve">o usuário todo acesso às funcionalidades </w:t>
+      </w:r>
+      <w:r>
+        <w:t>propostas no início do projeto.</w:t>
+      </w:r>
+    </w:p>
+    <w:p/>
     <w:p>
       <w:pPr>
         <w:pStyle w:val="Ttulo2"/>
@@ -660,7 +889,30 @@
         <w:t>Orçamento</w:t>
       </w:r>
     </w:p>
-    <w:p/>
+    <w:p>
+      <w:r>
+        <w:t xml:space="preserve">O Portal </w:t>
+      </w:r>
+      <w:proofErr w:type="spellStart"/>
+      <w:r>
+        <w:t>EconoMundi</w:t>
+      </w:r>
+      <w:proofErr w:type="spellEnd"/>
+      <w:r>
+        <w:t xml:space="preserve">, com todos os três integrantes </w:t>
+      </w:r>
+      <w:r>
+        <w:t>dedicando por volta de 20 (vinte) horas semanais e sendo entregue nas datas previstas</w:t>
+      </w:r>
+      <w:bookmarkStart w:id="0" w:name="_GoBack"/>
+      <w:bookmarkEnd w:id="0"/>
+      <w:r>
+        <w:t xml:space="preserve"> </w:t>
+      </w:r>
+      <w:r>
+        <w:t>tem um custo de R$ 30.000,00.</w:t>
+      </w:r>
+    </w:p>
     <w:p/>
     <w:p/>
     <w:p>
@@ -883,7 +1135,7 @@
       <mc:AlternateContent>
         <mc:Choice Requires="wps">
           <w:drawing>
-            <wp:anchor distT="0" distB="0" distL="114300" distR="114300" simplePos="0" relativeHeight="251659264" behindDoc="0" locked="0" layoutInCell="1" allowOverlap="1">
+            <wp:anchor distT="0" distB="0" distL="114300" distR="114300" simplePos="0" relativeHeight="251659264" behindDoc="0" locked="0" layoutInCell="1" allowOverlap="1" wp14:anchorId="2A6EA8BD" wp14:editId="724C370B">
               <wp:simplePos x="0" y="0"/>
               <wp:positionH relativeFrom="leftMargin">
                 <wp:align>right</wp:align>
@@ -972,7 +1224,7 @@
         </mc:Choice>
         <mc:Fallback>
           <w:pict>
-            <v:shapetype id="_x0000_t202" coordsize="21600,21600" o:spt="202" path="m,l,21600r21600,l21600,xe">
+            <v:shapetype w14:anchorId="2A6EA8BD" id="_x0000_t202" coordsize="21600,21600" o:spt="202" path="m,l,21600r21600,l21600,xe">
               <v:stroke joinstyle="miter"/>
               <v:path gradientshapeok="t" o:connecttype="rect"/>
             </v:shapetype>
@@ -1421,6 +1673,232 @@
     </w:lvl>
   </w:abstractNum>
   <w:abstractNum w:abstractNumId="4" w15:restartNumberingAfterBreak="0">
+    <w:nsid w:val="170710FE"/>
+    <w:multiLevelType w:val="hybridMultilevel"/>
+    <w:tmpl w:val="3E080AE2"/>
+    <w:lvl w:ilvl="0" w:tplc="04160001">
+      <w:start w:val="1"/>
+      <w:numFmt w:val="bullet"/>
+      <w:lvlText w:val=""/>
+      <w:lvlJc w:val="left"/>
+      <w:pPr>
+        <w:ind w:left="720" w:hanging="360"/>
+      </w:pPr>
+      <w:rPr>
+        <w:rFonts w:ascii="Symbol" w:hAnsi="Symbol" w:hint="default"/>
+      </w:rPr>
+    </w:lvl>
+    <w:lvl w:ilvl="1" w:tplc="04160003" w:tentative="1">
+      <w:start w:val="1"/>
+      <w:numFmt w:val="bullet"/>
+      <w:lvlText w:val="o"/>
+      <w:lvlJc w:val="left"/>
+      <w:pPr>
+        <w:ind w:left="1440" w:hanging="360"/>
+      </w:pPr>
+      <w:rPr>
+        <w:rFonts w:ascii="Courier New" w:hAnsi="Courier New" w:cs="Courier New" w:hint="default"/>
+      </w:rPr>
+    </w:lvl>
+    <w:lvl w:ilvl="2" w:tplc="04160005" w:tentative="1">
+      <w:start w:val="1"/>
+      <w:numFmt w:val="bullet"/>
+      <w:lvlText w:val=""/>
+      <w:lvlJc w:val="left"/>
+      <w:pPr>
+        <w:ind w:left="2160" w:hanging="360"/>
+      </w:pPr>
+      <w:rPr>
+        <w:rFonts w:ascii="Wingdings" w:hAnsi="Wingdings" w:hint="default"/>
+      </w:rPr>
+    </w:lvl>
+    <w:lvl w:ilvl="3" w:tplc="04160001" w:tentative="1">
+      <w:start w:val="1"/>
+      <w:numFmt w:val="bullet"/>
+      <w:lvlText w:val=""/>
+      <w:lvlJc w:val="left"/>
+      <w:pPr>
+        <w:ind w:left="2880" w:hanging="360"/>
+      </w:pPr>
+      <w:rPr>
+        <w:rFonts w:ascii="Symbol" w:hAnsi="Symbol" w:hint="default"/>
+      </w:rPr>
+    </w:lvl>
+    <w:lvl w:ilvl="4" w:tplc="04160003" w:tentative="1">
+      <w:start w:val="1"/>
+      <w:numFmt w:val="bullet"/>
+      <w:lvlText w:val="o"/>
+      <w:lvlJc w:val="left"/>
+      <w:pPr>
+        <w:ind w:left="3600" w:hanging="360"/>
+      </w:pPr>
+      <w:rPr>
+        <w:rFonts w:ascii="Courier New" w:hAnsi="Courier New" w:cs="Courier New" w:hint="default"/>
+      </w:rPr>
+    </w:lvl>
+    <w:lvl w:ilvl="5" w:tplc="04160005" w:tentative="1">
+      <w:start w:val="1"/>
+      <w:numFmt w:val="bullet"/>
+      <w:lvlText w:val=""/>
+      <w:lvlJc w:val="left"/>
+      <w:pPr>
+        <w:ind w:left="4320" w:hanging="360"/>
+      </w:pPr>
+      <w:rPr>
+        <w:rFonts w:ascii="Wingdings" w:hAnsi="Wingdings" w:hint="default"/>
+      </w:rPr>
+    </w:lvl>
+    <w:lvl w:ilvl="6" w:tplc="04160001" w:tentative="1">
+      <w:start w:val="1"/>
+      <w:numFmt w:val="bullet"/>
+      <w:lvlText w:val=""/>
+      <w:lvlJc w:val="left"/>
+      <w:pPr>
+        <w:ind w:left="5040" w:hanging="360"/>
+      </w:pPr>
+      <w:rPr>
+        <w:rFonts w:ascii="Symbol" w:hAnsi="Symbol" w:hint="default"/>
+      </w:rPr>
+    </w:lvl>
+    <w:lvl w:ilvl="7" w:tplc="04160003" w:tentative="1">
+      <w:start w:val="1"/>
+      <w:numFmt w:val="bullet"/>
+      <w:lvlText w:val="o"/>
+      <w:lvlJc w:val="left"/>
+      <w:pPr>
+        <w:ind w:left="5760" w:hanging="360"/>
+      </w:pPr>
+      <w:rPr>
+        <w:rFonts w:ascii="Courier New" w:hAnsi="Courier New" w:cs="Courier New" w:hint="default"/>
+      </w:rPr>
+    </w:lvl>
+    <w:lvl w:ilvl="8" w:tplc="04160005" w:tentative="1">
+      <w:start w:val="1"/>
+      <w:numFmt w:val="bullet"/>
+      <w:lvlText w:val=""/>
+      <w:lvlJc w:val="left"/>
+      <w:pPr>
+        <w:ind w:left="6480" w:hanging="360"/>
+      </w:pPr>
+      <w:rPr>
+        <w:rFonts w:ascii="Wingdings" w:hAnsi="Wingdings" w:hint="default"/>
+      </w:rPr>
+    </w:lvl>
+  </w:abstractNum>
+  <w:abstractNum w:abstractNumId="5" w15:restartNumberingAfterBreak="0">
+    <w:nsid w:val="32437947"/>
+    <w:multiLevelType w:val="hybridMultilevel"/>
+    <w:tmpl w:val="ECC85F70"/>
+    <w:lvl w:ilvl="0" w:tplc="04160001">
+      <w:start w:val="1"/>
+      <w:numFmt w:val="bullet"/>
+      <w:lvlText w:val=""/>
+      <w:lvlJc w:val="left"/>
+      <w:pPr>
+        <w:ind w:left="720" w:hanging="360"/>
+      </w:pPr>
+      <w:rPr>
+        <w:rFonts w:ascii="Symbol" w:hAnsi="Symbol" w:hint="default"/>
+      </w:rPr>
+    </w:lvl>
+    <w:lvl w:ilvl="1" w:tplc="04160003" w:tentative="1">
+      <w:start w:val="1"/>
+      <w:numFmt w:val="bullet"/>
+      <w:lvlText w:val="o"/>
+      <w:lvlJc w:val="left"/>
+      <w:pPr>
+        <w:ind w:left="1440" w:hanging="360"/>
+      </w:pPr>
+      <w:rPr>
+        <w:rFonts w:ascii="Courier New" w:hAnsi="Courier New" w:cs="Courier New" w:hint="default"/>
+      </w:rPr>
+    </w:lvl>
+    <w:lvl w:ilvl="2" w:tplc="04160005" w:tentative="1">
+      <w:start w:val="1"/>
+      <w:numFmt w:val="bullet"/>
+      <w:lvlText w:val=""/>
+      <w:lvlJc w:val="left"/>
+      <w:pPr>
+        <w:ind w:left="2160" w:hanging="360"/>
+      </w:pPr>
+      <w:rPr>
+        <w:rFonts w:ascii="Wingdings" w:hAnsi="Wingdings" w:hint="default"/>
+      </w:rPr>
+    </w:lvl>
+    <w:lvl w:ilvl="3" w:tplc="04160001" w:tentative="1">
+      <w:start w:val="1"/>
+      <w:numFmt w:val="bullet"/>
+      <w:lvlText w:val=""/>
+      <w:lvlJc w:val="left"/>
+      <w:pPr>
+        <w:ind w:left="2880" w:hanging="360"/>
+      </w:pPr>
+      <w:rPr>
+        <w:rFonts w:ascii="Symbol" w:hAnsi="Symbol" w:hint="default"/>
+      </w:rPr>
+    </w:lvl>
+    <w:lvl w:ilvl="4" w:tplc="04160003" w:tentative="1">
+      <w:start w:val="1"/>
+      <w:numFmt w:val="bullet"/>
+      <w:lvlText w:val="o"/>
+      <w:lvlJc w:val="left"/>
+      <w:pPr>
+        <w:ind w:left="3600" w:hanging="360"/>
+      </w:pPr>
+      <w:rPr>
+        <w:rFonts w:ascii="Courier New" w:hAnsi="Courier New" w:cs="Courier New" w:hint="default"/>
+      </w:rPr>
+    </w:lvl>
+    <w:lvl w:ilvl="5" w:tplc="04160005" w:tentative="1">
+      <w:start w:val="1"/>
+      <w:numFmt w:val="bullet"/>
+      <w:lvlText w:val=""/>
+      <w:lvlJc w:val="left"/>
+      <w:pPr>
+        <w:ind w:left="4320" w:hanging="360"/>
+      </w:pPr>
+      <w:rPr>
+        <w:rFonts w:ascii="Wingdings" w:hAnsi="Wingdings" w:hint="default"/>
+      </w:rPr>
+    </w:lvl>
+    <w:lvl w:ilvl="6" w:tplc="04160001" w:tentative="1">
+      <w:start w:val="1"/>
+      <w:numFmt w:val="bullet"/>
+      <w:lvlText w:val=""/>
+      <w:lvlJc w:val="left"/>
+      <w:pPr>
+        <w:ind w:left="5040" w:hanging="360"/>
+      </w:pPr>
+      <w:rPr>
+        <w:rFonts w:ascii="Symbol" w:hAnsi="Symbol" w:hint="default"/>
+      </w:rPr>
+    </w:lvl>
+    <w:lvl w:ilvl="7" w:tplc="04160003" w:tentative="1">
+      <w:start w:val="1"/>
+      <w:numFmt w:val="bullet"/>
+      <w:lvlText w:val="o"/>
+      <w:lvlJc w:val="left"/>
+      <w:pPr>
+        <w:ind w:left="5760" w:hanging="360"/>
+      </w:pPr>
+      <w:rPr>
+        <w:rFonts w:ascii="Courier New" w:hAnsi="Courier New" w:cs="Courier New" w:hint="default"/>
+      </w:rPr>
+    </w:lvl>
+    <w:lvl w:ilvl="8" w:tplc="04160005" w:tentative="1">
+      <w:start w:val="1"/>
+      <w:numFmt w:val="bullet"/>
+      <w:lvlText w:val=""/>
+      <w:lvlJc w:val="left"/>
+      <w:pPr>
+        <w:ind w:left="6480" w:hanging="360"/>
+      </w:pPr>
+      <w:rPr>
+        <w:rFonts w:ascii="Wingdings" w:hAnsi="Wingdings" w:hint="default"/>
+      </w:rPr>
+    </w:lvl>
+  </w:abstractNum>
+  <w:abstractNum w:abstractNumId="6" w15:restartNumberingAfterBreak="0">
     <w:nsid w:val="483F5CF5"/>
     <w:multiLevelType w:val="hybridMultilevel"/>
     <w:tmpl w:val="F2184184"/>
@@ -1533,7 +2011,120 @@
       </w:rPr>
     </w:lvl>
   </w:abstractNum>
-  <w:abstractNum w:abstractNumId="5" w15:restartNumberingAfterBreak="0">
+  <w:abstractNum w:abstractNumId="7" w15:restartNumberingAfterBreak="0">
+    <w:nsid w:val="5C08609C"/>
+    <w:multiLevelType w:val="hybridMultilevel"/>
+    <w:tmpl w:val="3C98F120"/>
+    <w:lvl w:ilvl="0" w:tplc="04160001">
+      <w:start w:val="1"/>
+      <w:numFmt w:val="bullet"/>
+      <w:lvlText w:val=""/>
+      <w:lvlJc w:val="left"/>
+      <w:pPr>
+        <w:ind w:left="720" w:hanging="360"/>
+      </w:pPr>
+      <w:rPr>
+        <w:rFonts w:ascii="Symbol" w:hAnsi="Symbol" w:hint="default"/>
+      </w:rPr>
+    </w:lvl>
+    <w:lvl w:ilvl="1" w:tplc="04160003" w:tentative="1">
+      <w:start w:val="1"/>
+      <w:numFmt w:val="bullet"/>
+      <w:lvlText w:val="o"/>
+      <w:lvlJc w:val="left"/>
+      <w:pPr>
+        <w:ind w:left="1440" w:hanging="360"/>
+      </w:pPr>
+      <w:rPr>
+        <w:rFonts w:ascii="Courier New" w:hAnsi="Courier New" w:cs="Courier New" w:hint="default"/>
+      </w:rPr>
+    </w:lvl>
+    <w:lvl w:ilvl="2" w:tplc="04160005" w:tentative="1">
+      <w:start w:val="1"/>
+      <w:numFmt w:val="bullet"/>
+      <w:lvlText w:val=""/>
+      <w:lvlJc w:val="left"/>
+      <w:pPr>
+        <w:ind w:left="2160" w:hanging="360"/>
+      </w:pPr>
+      <w:rPr>
+        <w:rFonts w:ascii="Wingdings" w:hAnsi="Wingdings" w:hint="default"/>
+      </w:rPr>
+    </w:lvl>
+    <w:lvl w:ilvl="3" w:tplc="04160001" w:tentative="1">
+      <w:start w:val="1"/>
+      <w:numFmt w:val="bullet"/>
+      <w:lvlText w:val=""/>
+      <w:lvlJc w:val="left"/>
+      <w:pPr>
+        <w:ind w:left="2880" w:hanging="360"/>
+      </w:pPr>
+      <w:rPr>
+        <w:rFonts w:ascii="Symbol" w:hAnsi="Symbol" w:hint="default"/>
+      </w:rPr>
+    </w:lvl>
+    <w:lvl w:ilvl="4" w:tplc="04160003" w:tentative="1">
+      <w:start w:val="1"/>
+      <w:numFmt w:val="bullet"/>
+      <w:lvlText w:val="o"/>
+      <w:lvlJc w:val="left"/>
+      <w:pPr>
+        <w:ind w:left="3600" w:hanging="360"/>
+      </w:pPr>
+      <w:rPr>
+        <w:rFonts w:ascii="Courier New" w:hAnsi="Courier New" w:cs="Courier New" w:hint="default"/>
+      </w:rPr>
+    </w:lvl>
+    <w:lvl w:ilvl="5" w:tplc="04160005" w:tentative="1">
+      <w:start w:val="1"/>
+      <w:numFmt w:val="bullet"/>
+      <w:lvlText w:val=""/>
+      <w:lvlJc w:val="left"/>
+      <w:pPr>
+        <w:ind w:left="4320" w:hanging="360"/>
+      </w:pPr>
+      <w:rPr>
+        <w:rFonts w:ascii="Wingdings" w:hAnsi="Wingdings" w:hint="default"/>
+      </w:rPr>
+    </w:lvl>
+    <w:lvl w:ilvl="6" w:tplc="04160001" w:tentative="1">
+      <w:start w:val="1"/>
+      <w:numFmt w:val="bullet"/>
+      <w:lvlText w:val=""/>
+      <w:lvlJc w:val="left"/>
+      <w:pPr>
+        <w:ind w:left="5040" w:hanging="360"/>
+      </w:pPr>
+      <w:rPr>
+        <w:rFonts w:ascii="Symbol" w:hAnsi="Symbol" w:hint="default"/>
+      </w:rPr>
+    </w:lvl>
+    <w:lvl w:ilvl="7" w:tplc="04160003" w:tentative="1">
+      <w:start w:val="1"/>
+      <w:numFmt w:val="bullet"/>
+      <w:lvlText w:val="o"/>
+      <w:lvlJc w:val="left"/>
+      <w:pPr>
+        <w:ind w:left="5760" w:hanging="360"/>
+      </w:pPr>
+      <w:rPr>
+        <w:rFonts w:ascii="Courier New" w:hAnsi="Courier New" w:cs="Courier New" w:hint="default"/>
+      </w:rPr>
+    </w:lvl>
+    <w:lvl w:ilvl="8" w:tplc="04160005" w:tentative="1">
+      <w:start w:val="1"/>
+      <w:numFmt w:val="bullet"/>
+      <w:lvlText w:val=""/>
+      <w:lvlJc w:val="left"/>
+      <w:pPr>
+        <w:ind w:left="6480" w:hanging="360"/>
+      </w:pPr>
+      <w:rPr>
+        <w:rFonts w:ascii="Wingdings" w:hAnsi="Wingdings" w:hint="default"/>
+      </w:rPr>
+    </w:lvl>
+  </w:abstractNum>
+  <w:abstractNum w:abstractNumId="8" w15:restartNumberingAfterBreak="0">
     <w:nsid w:val="657E5D71"/>
     <w:multiLevelType w:val="hybridMultilevel"/>
     <w:tmpl w:val="BFBE56B6"/>
@@ -1651,7 +2242,7 @@
       </w:rPr>
     </w:lvl>
   </w:abstractNum>
-  <w:abstractNum w:abstractNumId="6" w15:restartNumberingAfterBreak="0">
+  <w:abstractNum w:abstractNumId="9" w15:restartNumberingAfterBreak="0">
     <w:nsid w:val="6C83312E"/>
     <w:multiLevelType w:val="multilevel"/>
     <w:tmpl w:val="E1563B50"/>
@@ -1768,10 +2359,10 @@
     <w:abstractNumId w:val="0"/>
   </w:num>
   <w:num w:numId="2">
-    <w:abstractNumId w:val="5"/>
+    <w:abstractNumId w:val="8"/>
   </w:num>
   <w:num w:numId="3">
-    <w:abstractNumId w:val="5"/>
+    <w:abstractNumId w:val="8"/>
     <w:lvlOverride w:ilvl="0">
       <w:startOverride w:val="1"/>
     </w:lvlOverride>
@@ -1786,13 +2377,22 @@
     <w:abstractNumId w:val="1"/>
   </w:num>
   <w:num w:numId="7">
-    <w:abstractNumId w:val="6"/>
+    <w:abstractNumId w:val="9"/>
   </w:num>
   <w:num w:numId="8">
-    <w:abstractNumId w:val="4"/>
+    <w:abstractNumId w:val="6"/>
   </w:num>
   <w:num w:numId="9">
     <w:abstractNumId w:val="2"/>
+  </w:num>
+  <w:num w:numId="10">
+    <w:abstractNumId w:val="5"/>
+  </w:num>
+  <w:num w:numId="11">
+    <w:abstractNumId w:val="4"/>
+  </w:num>
+  <w:num w:numId="12">
+    <w:abstractNumId w:val="7"/>
   </w:num>
 </w:numbering>
 </file>
@@ -1920,6 +2520,7 @@
     <w:lsdException w:name="HTML Sample" w:semiHidden="1" w:unhideWhenUsed="1"/>
     <w:lsdException w:name="HTML Typewriter" w:semiHidden="1" w:unhideWhenUsed="1"/>
     <w:lsdException w:name="HTML Variable" w:semiHidden="1" w:unhideWhenUsed="1"/>
+    <w:lsdException w:name="Normal Table" w:semiHidden="1" w:unhideWhenUsed="1"/>
     <w:lsdException w:name="annotation subject" w:semiHidden="1" w:unhideWhenUsed="1"/>
     <w:lsdException w:name="No List" w:semiHidden="1" w:unhideWhenUsed="1"/>
     <w:lsdException w:name="Outline List 1" w:semiHidden="1" w:unhideWhenUsed="1"/>
@@ -1962,8 +2563,11 @@
     <w:lsdException w:name="Table Contemporary" w:semiHidden="1" w:unhideWhenUsed="1"/>
     <w:lsdException w:name="Table Elegant" w:semiHidden="1" w:unhideWhenUsed="1"/>
     <w:lsdException w:name="Table Professional" w:semiHidden="1" w:unhideWhenUsed="1"/>
+    <w:lsdException w:name="Table Subtle 1" w:semiHidden="1" w:unhideWhenUsed="1"/>
     <w:lsdException w:name="Table Subtle 2" w:semiHidden="1" w:unhideWhenUsed="1"/>
     <w:lsdException w:name="Table Web 1" w:semiHidden="1" w:unhideWhenUsed="1"/>
+    <w:lsdException w:name="Table Web 2" w:semiHidden="1" w:unhideWhenUsed="1"/>
+    <w:lsdException w:name="Table Web 3" w:semiHidden="1" w:unhideWhenUsed="1"/>
     <w:lsdException w:name="Balloon Text" w:semiHidden="1" w:unhideWhenUsed="1"/>
     <w:lsdException w:name="Table Grid" w:uiPriority="39"/>
     <w:lsdException w:name="Table Theme" w:semiHidden="1" w:unhideWhenUsed="1"/>
@@ -2733,6 +3337,34 @@
       <w:u w:val="single"/>
     </w:rPr>
   </w:style>
+  <w:style w:type="paragraph" w:styleId="Textodebalo">
+    <w:name w:val="Balloon Text"/>
+    <w:basedOn w:val="Normal"/>
+    <w:link w:val="TextodebaloChar"/>
+    <w:uiPriority w:val="99"/>
+    <w:semiHidden/>
+    <w:unhideWhenUsed/>
+    <w:rsid w:val="00C714D8"/>
+    <w:pPr>
+      <w:spacing w:after="0" w:line="240" w:lineRule="auto"/>
+    </w:pPr>
+    <w:rPr>
+      <w:rFonts w:ascii="Book Antiqua" w:hAnsi="Book Antiqua"/>
+      <w:szCs w:val="18"/>
+    </w:rPr>
+  </w:style>
+  <w:style w:type="character" w:customStyle="1" w:styleId="TextodebaloChar">
+    <w:name w:val="Texto de balão Char"/>
+    <w:basedOn w:val="Fontepargpadro"/>
+    <w:link w:val="Textodebalo"/>
+    <w:uiPriority w:val="99"/>
+    <w:semiHidden/>
+    <w:rsid w:val="00C714D8"/>
+    <w:rPr>
+      <w:rFonts w:ascii="Book Antiqua" w:hAnsi="Book Antiqua"/>
+      <w:szCs w:val="18"/>
+    </w:rPr>
+  </w:style>
 </w:styles>
 </file>
 
@@ -2812,6 +3444,13 @@
     <w:family w:val="swiss"/>
     <w:pitch w:val="variable"/>
     <w:sig w:usb0="A00002AF" w:usb1="400078FB" w:usb2="00000000" w:usb3="00000000" w:csb0="0000009F" w:csb1="00000000"/>
+  </w:font>
+  <w:font w:name="Book Antiqua">
+    <w:panose1 w:val="02040602050305030304"/>
+    <w:charset w:val="00"/>
+    <w:family w:val="roman"/>
+    <w:pitch w:val="variable"/>
+    <w:sig w:usb0="00000287" w:usb1="00000000" w:usb2="00000000" w:usb3="00000000" w:csb0="0000009F" w:csb1="00000000"/>
   </w:font>
   <w:font w:name="Calibri">
     <w:panose1 w:val="020F0502020204030204"/>
@@ -3014,6 +3653,7 @@
     <w:lsdException w:name="HTML Sample" w:semiHidden="1" w:unhideWhenUsed="1"/>
     <w:lsdException w:name="HTML Typewriter" w:semiHidden="1" w:unhideWhenUsed="1"/>
     <w:lsdException w:name="HTML Variable" w:semiHidden="1" w:unhideWhenUsed="1"/>
+    <w:lsdException w:name="Normal Table" w:semiHidden="1" w:unhideWhenUsed="1"/>
     <w:lsdException w:name="annotation subject" w:semiHidden="1" w:unhideWhenUsed="1"/>
     <w:lsdException w:name="No List" w:semiHidden="1" w:unhideWhenUsed="1"/>
     <w:lsdException w:name="Outline List 1" w:semiHidden="1" w:unhideWhenUsed="1"/>
@@ -3056,8 +3696,11 @@
     <w:lsdException w:name="Table Contemporary" w:semiHidden="1" w:unhideWhenUsed="1"/>
     <w:lsdException w:name="Table Elegant" w:semiHidden="1" w:unhideWhenUsed="1"/>
     <w:lsdException w:name="Table Professional" w:semiHidden="1" w:unhideWhenUsed="1"/>
+    <w:lsdException w:name="Table Subtle 1" w:semiHidden="1" w:unhideWhenUsed="1"/>
     <w:lsdException w:name="Table Subtle 2" w:semiHidden="1" w:unhideWhenUsed="1"/>
     <w:lsdException w:name="Table Web 1" w:semiHidden="1" w:unhideWhenUsed="1"/>
+    <w:lsdException w:name="Table Web 2" w:semiHidden="1" w:unhideWhenUsed="1"/>
+    <w:lsdException w:name="Table Web 3" w:semiHidden="1" w:unhideWhenUsed="1"/>
     <w:lsdException w:name="Balloon Text" w:semiHidden="1" w:unhideWhenUsed="1"/>
     <w:lsdException w:name="Table Grid" w:uiPriority="39"/>
     <w:lsdException w:name="Table Theme" w:semiHidden="1" w:unhideWhenUsed="1"/>
@@ -3633,7 +4276,7 @@
 </file>
 
 <file path=customXml/itemProps2.xml><?xml version="1.0" encoding="utf-8"?>
-<ds:datastoreItem xmlns:ds="http://schemas.openxmlformats.org/officeDocument/2006/customXml" ds:itemID="{C27B72C7-D67A-47BC-9353-392B78483548}">
+<ds:datastoreItem xmlns:ds="http://schemas.openxmlformats.org/officeDocument/2006/customXml" ds:itemID="{19789F69-2BD7-45E0-8C2F-650EA551179E}">
   <ds:schemaRefs>
     <ds:schemaRef ds:uri="http://schemas.openxmlformats.org/officeDocument/2006/bibliography"/>
   </ds:schemaRefs>

</xml_diff>

<commit_message>
Formatação do Plano de Projeto
</commit_message>
<xml_diff>
--- a/docs/plano-projeto/plano-projeto.docx
+++ b/docs/plano-projeto/plano-projeto.docx
@@ -5,6 +5,7 @@
     <w:p>
       <w:pPr>
         <w:pStyle w:val="Ttulo"/>
+        <w:jc w:val="both"/>
       </w:pPr>
       <w:r>
         <w:t>P</w:t>
@@ -22,6 +23,7 @@
     <w:p>
       <w:pPr>
         <w:pStyle w:val="Ttulo"/>
+        <w:jc w:val="both"/>
       </w:pPr>
       <w:r>
         <w:t>pLANEJAMENTO</w:t>
@@ -30,6 +32,7 @@
     <w:p>
       <w:pPr>
         <w:pStyle w:val="Ttulo"/>
+        <w:jc w:val="both"/>
       </w:pPr>
       <w:r>
         <w:t>PLANO DE PROJETO</w:t>
@@ -53,6 +56,7 @@
         <w:p>
           <w:pPr>
             <w:pStyle w:val="Subttulo"/>
+            <w:jc w:val="both"/>
           </w:pPr>
           <w:r>
             <w:t>10/05/2019</w:t>
@@ -63,6 +67,7 @@
     <w:p>
       <w:pPr>
         <w:pStyle w:val="Ttulo1"/>
+        <w:jc w:val="both"/>
       </w:pPr>
       <w:r>
         <w:t>Portal Economundi</w:t>
@@ -75,35 +80,57 @@
           <w:ilvl w:val="0"/>
           <w:numId w:val="0"/>
         </w:numPr>
+        <w:spacing w:before="240" w:after="240"/>
         <w:ind w:left="360" w:hanging="360"/>
-      </w:pPr>
-      <w:r>
+        <w:jc w:val="both"/>
+        <w:rPr>
+          <w:szCs w:val="24"/>
+        </w:rPr>
+      </w:pPr>
+      <w:r>
+        <w:rPr>
+          <w:szCs w:val="24"/>
+        </w:rPr>
         <w:t xml:space="preserve">1. </w:t>
       </w:r>
       <w:r>
+        <w:rPr>
+          <w:szCs w:val="24"/>
+        </w:rPr>
         <w:t xml:space="preserve">Apresentação </w:t>
       </w:r>
     </w:p>
     <w:p>
-      <w:proofErr w:type="spellStart"/>
-      <w:r>
-        <w:t>EconoMundi</w:t>
-      </w:r>
-      <w:proofErr w:type="spellEnd"/>
-      <w:r>
-        <w:t xml:space="preserve"> é um portal de notícias integrado com o objetivo de exibir o que há de mais importante no contexto econômico do Brasil e do mundo. Leitores leigos no assunto conseguem aprender lendo as matérias que estão disponíveis, com o auxílio de um dicionário que explica todos os termos técnicos, pode também criar um perfil de investidor e descobrir qual investimento se adequa a sua personalidade. Para os usuários que já têm uma certa familiaridade, </w:t>
-      </w:r>
-      <w:proofErr w:type="spellStart"/>
-      <w:r>
-        <w:t>EconoMundi</w:t>
-      </w:r>
-      <w:proofErr w:type="spellEnd"/>
-      <w:r>
-        <w:t xml:space="preserve"> também possibilita que esse possa simular investimentos.</w:t>
-      </w:r>
-    </w:p>
-    <w:p>
-      <w:r>
+      <w:pPr>
+        <w:spacing w:before="240" w:after="240" w:line="240" w:lineRule="auto"/>
+        <w:jc w:val="both"/>
+        <w:rPr>
+          <w:sz w:val="24"/>
+          <w:szCs w:val="24"/>
+        </w:rPr>
+      </w:pPr>
+      <w:r>
+        <w:rPr>
+          <w:sz w:val="24"/>
+          <w:szCs w:val="24"/>
+        </w:rPr>
+        <w:t>EconoMundi é um portal de notícias integrado com o objetivo de exibir o que há de mais importante no contexto econômico do Brasil e do mundo. Leitores leigos no assunto conseguem aprender lendo as matérias que estão disponíveis, com o auxílio de um dicionário que explica todos os termos técnicos, pode também criar um perfil de investidor e descobrir qual investimento se adequa a sua personalidade. Para os usuários que já têm uma certa familiaridade, EconoMundi também possibilita que esse possa simular investimentos.</w:t>
+      </w:r>
+    </w:p>
+    <w:p>
+      <w:pPr>
+        <w:spacing w:before="240" w:after="240" w:line="240" w:lineRule="auto"/>
+        <w:jc w:val="both"/>
+        <w:rPr>
+          <w:sz w:val="24"/>
+          <w:szCs w:val="24"/>
+        </w:rPr>
+      </w:pPr>
+      <w:r>
+        <w:rPr>
+          <w:sz w:val="24"/>
+          <w:szCs w:val="24"/>
+        </w:rPr>
         <w:t>O portal exibe índice das bolsas, câmbio e as manchete das notícias nacionais e internacionais. Como já mencionado, possibilita simulação de investimento. E por fim entrega ao usuário um dicionário integrado no próprio site.</w:t>
       </w:r>
     </w:p>
@@ -114,30 +141,72 @@
           <w:ilvl w:val="0"/>
           <w:numId w:val="0"/>
         </w:numPr>
+        <w:spacing w:before="240" w:after="240"/>
         <w:ind w:left="360" w:hanging="360"/>
-      </w:pPr>
-      <w:r>
+        <w:jc w:val="both"/>
+        <w:rPr>
+          <w:szCs w:val="24"/>
+        </w:rPr>
+      </w:pPr>
+      <w:r>
+        <w:rPr>
+          <w:szCs w:val="24"/>
+        </w:rPr>
         <w:t xml:space="preserve">2. </w:t>
       </w:r>
       <w:r>
+        <w:rPr>
+          <w:szCs w:val="24"/>
+        </w:rPr>
         <w:t>Recursos necessários</w:t>
       </w:r>
     </w:p>
     <w:p>
-      <w:r>
+      <w:pPr>
+        <w:spacing w:before="240" w:after="240" w:line="240" w:lineRule="auto"/>
+        <w:jc w:val="both"/>
+        <w:rPr>
+          <w:sz w:val="24"/>
+          <w:szCs w:val="24"/>
+        </w:rPr>
+      </w:pPr>
+      <w:r>
+        <w:rPr>
+          <w:sz w:val="24"/>
+          <w:szCs w:val="24"/>
+        </w:rPr>
         <w:t xml:space="preserve">Para que </w:t>
       </w:r>
       <w:r>
+        <w:rPr>
+          <w:sz w:val="24"/>
+          <w:szCs w:val="24"/>
+        </w:rPr>
         <w:t xml:space="preserve">a construção do portal </w:t>
       </w:r>
       <w:r>
+        <w:rPr>
+          <w:sz w:val="24"/>
+          <w:szCs w:val="24"/>
+        </w:rPr>
         <w:t>ocorra dentro das datas previstas os itens abaixo esclarecem as necessidades para a contemplação do acordo.</w:t>
       </w:r>
     </w:p>
-    <w:p/>
+    <w:p>
+      <w:pPr>
+        <w:spacing w:before="240" w:after="240" w:line="240" w:lineRule="auto"/>
+        <w:jc w:val="both"/>
+        <w:rPr>
+          <w:sz w:val="24"/>
+          <w:szCs w:val="24"/>
+        </w:rPr>
+      </w:pPr>
+    </w:p>
     <w:p>
       <w:pPr>
         <w:pStyle w:val="Ttulo3"/>
+        <w:spacing w:before="240" w:after="240" w:line="240" w:lineRule="auto"/>
+        <w:jc w:val="both"/>
       </w:pPr>
       <w:r>
         <w:t>2</w:t>
@@ -147,18 +216,33 @@
       </w:r>
     </w:p>
     <w:p>
-      <w:r>
-        <w:t xml:space="preserve">Para o desenvolvimento do Portal </w:t>
-      </w:r>
-      <w:proofErr w:type="spellStart"/>
-      <w:r>
-        <w:t>EconoMundi</w:t>
-      </w:r>
-      <w:proofErr w:type="spellEnd"/>
-      <w:r>
+      <w:pPr>
+        <w:spacing w:before="240" w:after="240" w:line="240" w:lineRule="auto"/>
+        <w:jc w:val="both"/>
+        <w:rPr>
+          <w:sz w:val="24"/>
+          <w:szCs w:val="24"/>
+        </w:rPr>
+      </w:pPr>
+      <w:r>
+        <w:rPr>
+          <w:sz w:val="24"/>
+          <w:szCs w:val="24"/>
+        </w:rPr>
+        <w:t>Para o desenvolvimento do Portal EconoMundi</w:t>
+      </w:r>
+      <w:r>
+        <w:rPr>
+          <w:sz w:val="24"/>
+          <w:szCs w:val="24"/>
+        </w:rPr>
         <w:t xml:space="preserve"> é </w:t>
       </w:r>
       <w:r>
+        <w:rPr>
+          <w:sz w:val="24"/>
+          <w:szCs w:val="24"/>
+        </w:rPr>
         <w:t>necessário:</w:t>
       </w:r>
     </w:p>
@@ -169,21 +253,21 @@
           <w:ilvl w:val="0"/>
           <w:numId w:val="8"/>
         </w:numPr>
-        <w:rPr>
+        <w:spacing w:before="240" w:after="240" w:line="240" w:lineRule="auto"/>
+        <w:jc w:val="both"/>
+        <w:rPr>
+          <w:sz w:val="24"/>
+          <w:szCs w:val="24"/>
           <w:lang w:val="en-US"/>
         </w:rPr>
       </w:pPr>
       <w:r>
         <w:rPr>
+          <w:sz w:val="24"/>
+          <w:szCs w:val="24"/>
           <w:lang w:val="en-US"/>
         </w:rPr>
-        <w:t>Notebook Intel Core i7, 16 G</w:t>
-      </w:r>
-      <w:r>
-        <w:rPr>
-          <w:lang w:val="en-US"/>
-        </w:rPr>
-        <w:t>B RAM, 1 TB SSD;</w:t>
+        <w:t>Notebook Intel Core i7, 16 GB RAM, 1 TB SSD;</w:t>
       </w:r>
     </w:p>
     <w:p>
@@ -193,12 +277,18 @@
           <w:ilvl w:val="0"/>
           <w:numId w:val="8"/>
         </w:numPr>
-        <w:rPr>
+        <w:spacing w:before="240" w:after="240" w:line="240" w:lineRule="auto"/>
+        <w:jc w:val="both"/>
+        <w:rPr>
+          <w:sz w:val="24"/>
+          <w:szCs w:val="24"/>
           <w:lang w:val="en-US"/>
         </w:rPr>
       </w:pPr>
       <w:r>
         <w:rPr>
+          <w:sz w:val="24"/>
+          <w:szCs w:val="24"/>
           <w:lang w:val="en-US"/>
         </w:rPr>
         <w:t>Notebook Intel Core i5, 8 GB RAM, 480 GB SSD;</w:t>
@@ -206,7 +296,11 @@
     </w:p>
     <w:p>
       <w:pPr>
-        <w:rPr>
+        <w:spacing w:before="240" w:after="240" w:line="240" w:lineRule="auto"/>
+        <w:jc w:val="both"/>
+        <w:rPr>
+          <w:sz w:val="24"/>
+          <w:szCs w:val="24"/>
           <w:lang w:val="en-US"/>
         </w:rPr>
       </w:pPr>
@@ -214,6 +308,8 @@
     <w:p>
       <w:pPr>
         <w:pStyle w:val="Ttulo3"/>
+        <w:spacing w:before="240" w:after="240" w:line="240" w:lineRule="auto"/>
+        <w:jc w:val="both"/>
       </w:pPr>
       <w:r>
         <w:t>2</w:t>
@@ -223,7 +319,19 @@
       </w:r>
     </w:p>
     <w:p>
-      <w:r>
+      <w:pPr>
+        <w:spacing w:before="240" w:after="240" w:line="240" w:lineRule="auto"/>
+        <w:jc w:val="both"/>
+        <w:rPr>
+          <w:sz w:val="24"/>
+          <w:szCs w:val="24"/>
+        </w:rPr>
+      </w:pPr>
+      <w:r>
+        <w:rPr>
+          <w:sz w:val="24"/>
+          <w:szCs w:val="24"/>
+        </w:rPr>
         <w:t>O projeto tem necessidades de software, são elas:</w:t>
       </w:r>
     </w:p>
@@ -234,14 +342,20 @@
           <w:ilvl w:val="0"/>
           <w:numId w:val="9"/>
         </w:numPr>
+        <w:spacing w:before="240" w:after="240" w:line="240" w:lineRule="auto"/>
+        <w:jc w:val="both"/>
         <w:rPr>
           <w:i/>
+          <w:sz w:val="24"/>
+          <w:szCs w:val="24"/>
         </w:rPr>
       </w:pPr>
       <w:proofErr w:type="spellStart"/>
       <w:r>
         <w:rPr>
           <w:i/>
+          <w:sz w:val="24"/>
+          <w:szCs w:val="24"/>
         </w:rPr>
         <w:t>Netbeans</w:t>
       </w:r>
@@ -249,21 +363,33 @@
       <w:r>
         <w:rPr>
           <w:i/>
+          <w:sz w:val="24"/>
+          <w:szCs w:val="24"/>
         </w:rPr>
         <w:t>,</w:t>
       </w:r>
       <w:r>
+        <w:rPr>
+          <w:sz w:val="24"/>
+          <w:szCs w:val="24"/>
+        </w:rPr>
         <w:t xml:space="preserve"> IDE utilizada para o desenvolvimento do </w:t>
       </w:r>
       <w:proofErr w:type="spellStart"/>
       <w:r>
         <w:rPr>
           <w:i/>
+          <w:sz w:val="24"/>
+          <w:szCs w:val="24"/>
         </w:rPr>
         <w:t>backend</w:t>
       </w:r>
       <w:proofErr w:type="spellEnd"/>
       <w:r>
+        <w:rPr>
+          <w:sz w:val="24"/>
+          <w:szCs w:val="24"/>
+        </w:rPr>
         <w:t>.</w:t>
       </w:r>
     </w:p>
@@ -274,30 +400,52 @@
           <w:ilvl w:val="0"/>
           <w:numId w:val="9"/>
         </w:numPr>
+        <w:spacing w:before="240" w:after="240" w:line="240" w:lineRule="auto"/>
+        <w:jc w:val="both"/>
         <w:rPr>
           <w:i/>
-        </w:rPr>
-      </w:pPr>
-      <w:r>
+          <w:sz w:val="24"/>
+          <w:szCs w:val="24"/>
+        </w:rPr>
+      </w:pPr>
+      <w:r>
+        <w:rPr>
+          <w:sz w:val="24"/>
+          <w:szCs w:val="24"/>
+        </w:rPr>
         <w:t xml:space="preserve">Microsoft Visual Studio </w:t>
       </w:r>
       <w:proofErr w:type="spellStart"/>
       <w:r>
+        <w:rPr>
+          <w:sz w:val="24"/>
+          <w:szCs w:val="24"/>
+        </w:rPr>
         <w:t>Code</w:t>
       </w:r>
       <w:proofErr w:type="spellEnd"/>
       <w:r>
+        <w:rPr>
+          <w:sz w:val="24"/>
+          <w:szCs w:val="24"/>
+        </w:rPr>
         <w:t xml:space="preserve">, editor de texto para o desenvolvimento do </w:t>
       </w:r>
       <w:proofErr w:type="spellStart"/>
       <w:r>
         <w:rPr>
           <w:i/>
+          <w:sz w:val="24"/>
+          <w:szCs w:val="24"/>
         </w:rPr>
         <w:t>frontend</w:t>
       </w:r>
       <w:proofErr w:type="spellEnd"/>
       <w:r>
+        <w:rPr>
+          <w:sz w:val="24"/>
+          <w:szCs w:val="24"/>
+        </w:rPr>
         <w:t>.</w:t>
       </w:r>
     </w:p>
@@ -308,16 +456,28 @@
           <w:ilvl w:val="0"/>
           <w:numId w:val="9"/>
         </w:numPr>
+        <w:spacing w:before="240" w:after="240" w:line="240" w:lineRule="auto"/>
+        <w:jc w:val="both"/>
         <w:rPr>
           <w:i/>
+          <w:sz w:val="24"/>
+          <w:szCs w:val="24"/>
         </w:rPr>
       </w:pPr>
       <w:proofErr w:type="spellStart"/>
       <w:r>
+        <w:rPr>
+          <w:sz w:val="24"/>
+          <w:szCs w:val="24"/>
+        </w:rPr>
         <w:t>Postgresql</w:t>
       </w:r>
       <w:proofErr w:type="spellEnd"/>
       <w:r>
+        <w:rPr>
+          <w:sz w:val="24"/>
+          <w:szCs w:val="24"/>
+        </w:rPr>
         <w:t>, ferramenta utilizada para criação do banco de dados.</w:t>
       </w:r>
     </w:p>
@@ -328,16 +488,28 @@
           <w:ilvl w:val="0"/>
           <w:numId w:val="9"/>
         </w:numPr>
+        <w:spacing w:before="240" w:after="240" w:line="240" w:lineRule="auto"/>
+        <w:jc w:val="both"/>
         <w:rPr>
           <w:i/>
+          <w:sz w:val="24"/>
+          <w:szCs w:val="24"/>
         </w:rPr>
       </w:pPr>
       <w:proofErr w:type="spellStart"/>
       <w:r>
+        <w:rPr>
+          <w:sz w:val="24"/>
+          <w:szCs w:val="24"/>
+        </w:rPr>
         <w:t>Git</w:t>
       </w:r>
       <w:proofErr w:type="spellEnd"/>
       <w:r>
+        <w:rPr>
+          <w:sz w:val="24"/>
+          <w:szCs w:val="24"/>
+        </w:rPr>
         <w:t>, solução para versionamento dos artefatos do projeto.</w:t>
       </w:r>
     </w:p>
@@ -348,24 +520,44 @@
           <w:ilvl w:val="0"/>
           <w:numId w:val="9"/>
         </w:numPr>
+        <w:spacing w:before="240" w:after="240" w:line="240" w:lineRule="auto"/>
+        <w:jc w:val="both"/>
         <w:rPr>
           <w:i/>
+          <w:sz w:val="24"/>
+          <w:szCs w:val="24"/>
         </w:rPr>
       </w:pPr>
       <w:proofErr w:type="spellStart"/>
       <w:r>
+        <w:rPr>
+          <w:sz w:val="24"/>
+          <w:szCs w:val="24"/>
+        </w:rPr>
         <w:t>Github</w:t>
       </w:r>
       <w:proofErr w:type="spellEnd"/>
       <w:r>
+        <w:rPr>
+          <w:sz w:val="24"/>
+          <w:szCs w:val="24"/>
+        </w:rPr>
         <w:t xml:space="preserve">, serviço de armazenamento de repositórios </w:t>
       </w:r>
       <w:proofErr w:type="spellStart"/>
       <w:r>
+        <w:rPr>
+          <w:sz w:val="24"/>
+          <w:szCs w:val="24"/>
+        </w:rPr>
         <w:t>Git</w:t>
       </w:r>
       <w:proofErr w:type="spellEnd"/>
       <w:r>
+        <w:rPr>
+          <w:sz w:val="24"/>
+          <w:szCs w:val="24"/>
+        </w:rPr>
         <w:t>.</w:t>
       </w:r>
     </w:p>
@@ -376,35 +568,61 @@
           <w:ilvl w:val="0"/>
           <w:numId w:val="9"/>
         </w:numPr>
+        <w:spacing w:before="240" w:after="240" w:line="240" w:lineRule="auto"/>
+        <w:jc w:val="both"/>
         <w:rPr>
           <w:i/>
+          <w:sz w:val="24"/>
+          <w:szCs w:val="24"/>
         </w:rPr>
       </w:pPr>
       <w:proofErr w:type="spellStart"/>
       <w:r>
+        <w:rPr>
+          <w:sz w:val="24"/>
+          <w:szCs w:val="24"/>
+        </w:rPr>
         <w:t>ReactJS</w:t>
       </w:r>
       <w:proofErr w:type="spellEnd"/>
       <w:r>
+        <w:rPr>
+          <w:sz w:val="24"/>
+          <w:szCs w:val="24"/>
+        </w:rPr>
         <w:t xml:space="preserve">, biblioteca </w:t>
       </w:r>
       <w:proofErr w:type="spellStart"/>
       <w:r>
+        <w:rPr>
+          <w:sz w:val="24"/>
+          <w:szCs w:val="24"/>
+        </w:rPr>
         <w:t>JavaScript</w:t>
       </w:r>
       <w:proofErr w:type="spellEnd"/>
       <w:r>
+        <w:rPr>
+          <w:sz w:val="24"/>
+          <w:szCs w:val="24"/>
+        </w:rPr>
         <w:t xml:space="preserve"> para desenvolvimento </w:t>
       </w:r>
       <w:proofErr w:type="spellStart"/>
       <w:r>
         <w:rPr>
           <w:i/>
+          <w:sz w:val="24"/>
+          <w:szCs w:val="24"/>
         </w:rPr>
         <w:t>frontend</w:t>
       </w:r>
       <w:proofErr w:type="spellEnd"/>
       <w:r>
+        <w:rPr>
+          <w:sz w:val="24"/>
+          <w:szCs w:val="24"/>
+        </w:rPr>
         <w:t>.</w:t>
       </w:r>
     </w:p>
@@ -415,22 +633,37 @@
           <w:ilvl w:val="0"/>
           <w:numId w:val="9"/>
         </w:numPr>
+        <w:spacing w:before="240" w:after="240" w:line="240" w:lineRule="auto"/>
+        <w:jc w:val="both"/>
         <w:rPr>
           <w:i/>
-        </w:rPr>
-      </w:pPr>
-      <w:r>
+          <w:sz w:val="24"/>
+          <w:szCs w:val="24"/>
+        </w:rPr>
+      </w:pPr>
+      <w:r>
+        <w:rPr>
+          <w:sz w:val="24"/>
+          <w:szCs w:val="24"/>
+        </w:rPr>
+        <w:lastRenderedPageBreak/>
         <w:t xml:space="preserve">Java, linguagem de programação utilizado no </w:t>
       </w:r>
       <w:proofErr w:type="spellStart"/>
       <w:r>
         <w:rPr>
           <w:i/>
+          <w:sz w:val="24"/>
+          <w:szCs w:val="24"/>
         </w:rPr>
         <w:t>backend</w:t>
       </w:r>
       <w:proofErr w:type="spellEnd"/>
       <w:r>
+        <w:rPr>
+          <w:sz w:val="24"/>
+          <w:szCs w:val="24"/>
+        </w:rPr>
         <w:t>.</w:t>
       </w:r>
     </w:p>
@@ -441,31 +674,55 @@
           <w:ilvl w:val="0"/>
           <w:numId w:val="9"/>
         </w:numPr>
+        <w:spacing w:before="240" w:after="240" w:line="240" w:lineRule="auto"/>
+        <w:jc w:val="both"/>
         <w:rPr>
           <w:i/>
-        </w:rPr>
-      </w:pPr>
-      <w:r>
+          <w:sz w:val="24"/>
+          <w:szCs w:val="24"/>
+        </w:rPr>
+      </w:pPr>
+      <w:r>
+        <w:rPr>
+          <w:sz w:val="24"/>
+          <w:szCs w:val="24"/>
+        </w:rPr>
         <w:t xml:space="preserve">APIs, as informações disponíveis </w:t>
       </w:r>
       <w:r>
+        <w:rPr>
+          <w:sz w:val="24"/>
+          <w:szCs w:val="24"/>
+        </w:rPr>
         <w:t>são</w:t>
       </w:r>
       <w:r>
+        <w:rPr>
+          <w:sz w:val="24"/>
+          <w:szCs w:val="24"/>
+        </w:rPr>
         <w:t xml:space="preserve"> fornecidas por APIs externas, como </w:t>
       </w:r>
       <w:r>
         <w:rPr>
           <w:i/>
+          <w:sz w:val="24"/>
+          <w:szCs w:val="24"/>
         </w:rPr>
         <w:t xml:space="preserve">dados.gov.br </w:t>
       </w:r>
       <w:r>
+        <w:rPr>
+          <w:sz w:val="24"/>
+          <w:szCs w:val="24"/>
+        </w:rPr>
         <w:t>e</w:t>
       </w:r>
       <w:r>
         <w:rPr>
           <w:i/>
+          <w:sz w:val="24"/>
+          <w:szCs w:val="24"/>
         </w:rPr>
         <w:t xml:space="preserve"> azure.microsoft.com.</w:t>
       </w:r>
@@ -477,22 +734,34 @@
           <w:ilvl w:val="0"/>
           <w:numId w:val="9"/>
         </w:numPr>
+        <w:spacing w:before="240" w:after="240" w:line="240" w:lineRule="auto"/>
+        <w:jc w:val="both"/>
         <w:rPr>
           <w:i/>
+          <w:sz w:val="24"/>
+          <w:szCs w:val="24"/>
         </w:rPr>
       </w:pPr>
       <w:r>
         <w:rPr>
           <w:i/>
+          <w:sz w:val="24"/>
+          <w:szCs w:val="24"/>
         </w:rPr>
         <w:t xml:space="preserve">Adobe XD, </w:t>
       </w:r>
       <w:r>
+        <w:rPr>
+          <w:sz w:val="24"/>
+          <w:szCs w:val="24"/>
+        </w:rPr>
         <w:t>ferramenta para criação dos</w:t>
       </w:r>
       <w:r>
         <w:rPr>
           <w:i/>
+          <w:sz w:val="24"/>
+          <w:szCs w:val="24"/>
         </w:rPr>
         <w:t xml:space="preserve"> </w:t>
       </w:r>
@@ -500,11 +769,17 @@
       <w:r>
         <w:rPr>
           <w:i/>
+          <w:sz w:val="24"/>
+          <w:szCs w:val="24"/>
         </w:rPr>
         <w:t>wireframes</w:t>
       </w:r>
       <w:proofErr w:type="spellEnd"/>
       <w:r>
+        <w:rPr>
+          <w:sz w:val="24"/>
+          <w:szCs w:val="24"/>
+        </w:rPr>
         <w:t>.</w:t>
       </w:r>
     </w:p>
@@ -515,19 +790,35 @@
           <w:ilvl w:val="0"/>
           <w:numId w:val="9"/>
         </w:numPr>
+        <w:spacing w:before="240" w:after="240" w:line="240" w:lineRule="auto"/>
+        <w:jc w:val="both"/>
         <w:rPr>
           <w:i/>
-        </w:rPr>
-      </w:pPr>
-      <w:r>
+          <w:sz w:val="24"/>
+          <w:szCs w:val="24"/>
+        </w:rPr>
+      </w:pPr>
+      <w:r>
+        <w:rPr>
+          <w:sz w:val="24"/>
+          <w:szCs w:val="24"/>
+        </w:rPr>
         <w:t xml:space="preserve">Dia </w:t>
       </w:r>
       <w:proofErr w:type="spellStart"/>
       <w:r>
+        <w:rPr>
+          <w:sz w:val="24"/>
+          <w:szCs w:val="24"/>
+        </w:rPr>
         <w:t>Diagram</w:t>
       </w:r>
       <w:proofErr w:type="spellEnd"/>
       <w:r>
+        <w:rPr>
+          <w:sz w:val="24"/>
+          <w:szCs w:val="24"/>
+        </w:rPr>
         <w:t xml:space="preserve"> Editor, aplicação para desenho da visão conceitual do banco de dados.</w:t>
       </w:r>
     </w:p>
@@ -538,38 +829,66 @@
           <w:ilvl w:val="0"/>
           <w:numId w:val="9"/>
         </w:numPr>
+        <w:spacing w:before="240" w:after="240" w:line="240" w:lineRule="auto"/>
+        <w:jc w:val="both"/>
         <w:rPr>
           <w:i/>
-        </w:rPr>
-      </w:pPr>
-      <w:r>
+          <w:sz w:val="24"/>
+          <w:szCs w:val="24"/>
+        </w:rPr>
+      </w:pPr>
+      <w:r>
+        <w:rPr>
+          <w:sz w:val="24"/>
+          <w:szCs w:val="24"/>
+        </w:rPr>
         <w:t xml:space="preserve">Software </w:t>
       </w:r>
       <w:proofErr w:type="spellStart"/>
       <w:r>
+        <w:rPr>
+          <w:sz w:val="24"/>
+          <w:szCs w:val="24"/>
+        </w:rPr>
         <w:t>Ideas</w:t>
       </w:r>
       <w:proofErr w:type="spellEnd"/>
       <w:r>
+        <w:rPr>
+          <w:sz w:val="24"/>
+          <w:szCs w:val="24"/>
+        </w:rPr>
         <w:t xml:space="preserve"> </w:t>
       </w:r>
       <w:proofErr w:type="spellStart"/>
       <w:r>
+        <w:rPr>
+          <w:sz w:val="24"/>
+          <w:szCs w:val="24"/>
+        </w:rPr>
         <w:t>Modeler</w:t>
       </w:r>
       <w:proofErr w:type="spellEnd"/>
       <w:r>
+        <w:rPr>
+          <w:sz w:val="24"/>
+          <w:szCs w:val="24"/>
+        </w:rPr>
         <w:t>, ferramenta para a criação das visões de funções do portal.</w:t>
       </w:r>
     </w:p>
     <w:p>
       <w:pPr>
         <w:pStyle w:val="Ttulo3"/>
+        <w:spacing w:before="240" w:after="240" w:line="240" w:lineRule="auto"/>
+        <w:jc w:val="both"/>
       </w:pPr>
     </w:p>
     <w:p>
       <w:pPr>
         <w:pStyle w:val="Ttulo3"/>
+        <w:spacing w:before="240" w:after="240" w:line="240" w:lineRule="auto"/>
+        <w:jc w:val="both"/>
       </w:pPr>
       <w:r>
         <w:t>2</w:t>
@@ -582,50 +901,107 @@
       </w:r>
     </w:p>
     <w:p>
-      <w:r>
-        <w:t xml:space="preserve">Portal </w:t>
+      <w:pPr>
+        <w:spacing w:before="240" w:after="240" w:line="240" w:lineRule="auto"/>
+        <w:jc w:val="both"/>
+        <w:rPr>
+          <w:sz w:val="24"/>
+          <w:szCs w:val="24"/>
+        </w:rPr>
+      </w:pPr>
+      <w:r>
+        <w:rPr>
+          <w:sz w:val="24"/>
+          <w:szCs w:val="24"/>
+        </w:rPr>
+        <w:t xml:space="preserve">Portal EconoMundi </w:t>
+      </w:r>
+      <w:r>
+        <w:rPr>
+          <w:sz w:val="24"/>
+          <w:szCs w:val="24"/>
+        </w:rPr>
+        <w:t xml:space="preserve">é </w:t>
+      </w:r>
+      <w:r>
+        <w:rPr>
+          <w:sz w:val="24"/>
+          <w:szCs w:val="24"/>
+        </w:rPr>
+        <w:t>desenvolvido por três estudantes de Sistemas de Informação</w:t>
+      </w:r>
+      <w:r>
+        <w:rPr>
+          <w:sz w:val="24"/>
+          <w:szCs w:val="24"/>
+        </w:rPr>
+        <w:t xml:space="preserve"> na FAI – Centro de Ensino Superior em Gestão, Tecnologia e Educação, atualmente no terceiro ano. Todos possuem conhecimento em Java, </w:t>
       </w:r>
       <w:proofErr w:type="spellStart"/>
       <w:r>
-        <w:t>EconoMundi</w:t>
+        <w:rPr>
+          <w:sz w:val="24"/>
+          <w:szCs w:val="24"/>
+        </w:rPr>
+        <w:t>ReactJS</w:t>
       </w:r>
       <w:proofErr w:type="spellEnd"/>
       <w:r>
-        <w:t xml:space="preserve"> </w:t>
-      </w:r>
-      <w:r>
-        <w:t xml:space="preserve">é </w:t>
-      </w:r>
-      <w:r>
-        <w:t>desenvolvido por três estudantes de Sistemas de Informação</w:t>
-      </w:r>
-      <w:r>
-        <w:t xml:space="preserve"> na FAI – Centro de Ensino Superior em Gestão, Tecnologia e Educação, atualmente no terceiro ano. Todos possuem conhecimento em Java, </w:t>
-      </w:r>
-      <w:proofErr w:type="spellStart"/>
-      <w:r>
-        <w:t>ReactJS</w:t>
-      </w:r>
-      <w:proofErr w:type="spellEnd"/>
-      <w:r>
+        <w:rPr>
+          <w:sz w:val="24"/>
+          <w:szCs w:val="24"/>
+        </w:rPr>
         <w:t xml:space="preserve"> e </w:t>
       </w:r>
       <w:r>
+        <w:rPr>
+          <w:sz w:val="24"/>
+          <w:szCs w:val="24"/>
+        </w:rPr>
         <w:t xml:space="preserve">SQL. Dois desses atuam na área de desenvolvimento há mais de um ano e o terceiro há mais de </w:t>
       </w:r>
       <w:r>
+        <w:rPr>
+          <w:sz w:val="24"/>
+          <w:szCs w:val="24"/>
+        </w:rPr>
         <w:t>dois anos</w:t>
       </w:r>
       <w:r>
+        <w:rPr>
+          <w:sz w:val="24"/>
+          <w:szCs w:val="24"/>
+        </w:rPr>
         <w:t xml:space="preserve">. </w:t>
       </w:r>
     </w:p>
     <w:p>
-      <w:r>
+      <w:pPr>
+        <w:spacing w:before="240" w:after="240" w:line="240" w:lineRule="auto"/>
+        <w:jc w:val="both"/>
+        <w:rPr>
+          <w:sz w:val="24"/>
+          <w:szCs w:val="24"/>
+        </w:rPr>
+      </w:pPr>
+      <w:r>
+        <w:rPr>
+          <w:sz w:val="24"/>
+          <w:szCs w:val="24"/>
+        </w:rPr>
         <w:t>A equipe dedica por volta de 20 (vinte) horas semanais para o desenvolvimento da solução proposta.</w:t>
       </w:r>
     </w:p>
-    <w:p/>
+    <w:p>
+      <w:pPr>
+        <w:spacing w:before="240" w:after="240" w:line="240" w:lineRule="auto"/>
+        <w:jc w:val="both"/>
+        <w:rPr>
+          <w:sz w:val="24"/>
+          <w:szCs w:val="24"/>
+        </w:rPr>
+      </w:pPr>
+    </w:p>
     <w:p>
       <w:pPr>
         <w:pStyle w:val="Ttulo2"/>
@@ -633,23 +1009,54 @@
           <w:ilvl w:val="0"/>
           <w:numId w:val="0"/>
         </w:numPr>
+        <w:spacing w:before="240" w:after="240"/>
         <w:ind w:left="360" w:hanging="360"/>
-      </w:pPr>
-      <w:r>
+        <w:jc w:val="both"/>
+        <w:rPr>
+          <w:szCs w:val="24"/>
+        </w:rPr>
+      </w:pPr>
+      <w:r>
+        <w:rPr>
+          <w:szCs w:val="24"/>
+        </w:rPr>
         <w:t xml:space="preserve">3. </w:t>
       </w:r>
       <w:r>
+        <w:rPr>
+          <w:szCs w:val="24"/>
+        </w:rPr>
         <w:t>Cronograma Macro</w:t>
       </w:r>
     </w:p>
     <w:p>
-      <w:r>
+      <w:pPr>
+        <w:spacing w:before="240" w:after="240" w:line="240" w:lineRule="auto"/>
+        <w:jc w:val="both"/>
+        <w:rPr>
+          <w:sz w:val="24"/>
+          <w:szCs w:val="24"/>
+        </w:rPr>
+      </w:pPr>
+      <w:r>
+        <w:rPr>
+          <w:sz w:val="24"/>
+          <w:szCs w:val="24"/>
+        </w:rPr>
         <w:t>Para a entrega do dia</w:t>
       </w:r>
       <w:r>
+        <w:rPr>
+          <w:sz w:val="24"/>
+          <w:szCs w:val="24"/>
+        </w:rPr>
         <w:t xml:space="preserve"> 28/06</w:t>
       </w:r>
       <w:r>
+        <w:rPr>
+          <w:sz w:val="24"/>
+          <w:szCs w:val="24"/>
+        </w:rPr>
         <w:t>/2019 é previsto:</w:t>
       </w:r>
     </w:p>
@@ -660,25 +1067,49 @@
           <w:ilvl w:val="0"/>
           <w:numId w:val="10"/>
         </w:numPr>
-      </w:pPr>
-      <w:r>
+        <w:spacing w:before="240" w:after="240" w:line="240" w:lineRule="auto"/>
+        <w:jc w:val="both"/>
+        <w:rPr>
+          <w:sz w:val="24"/>
+          <w:szCs w:val="24"/>
+        </w:rPr>
+      </w:pPr>
+      <w:r>
+        <w:rPr>
+          <w:sz w:val="24"/>
+          <w:szCs w:val="24"/>
+        </w:rPr>
         <w:t xml:space="preserve">Início do desenvolvimento </w:t>
       </w:r>
       <w:r>
+        <w:rPr>
+          <w:sz w:val="24"/>
+          <w:szCs w:val="24"/>
+        </w:rPr>
         <w:t xml:space="preserve">do </w:t>
       </w:r>
       <w:proofErr w:type="spellStart"/>
       <w:r>
         <w:rPr>
           <w:i/>
+          <w:sz w:val="24"/>
+          <w:szCs w:val="24"/>
         </w:rPr>
         <w:t>back-end</w:t>
       </w:r>
       <w:proofErr w:type="spellEnd"/>
       <w:r>
+        <w:rPr>
+          <w:sz w:val="24"/>
+          <w:szCs w:val="24"/>
+        </w:rPr>
         <w:t>, consumindo alguns dados das APIs e</w:t>
       </w:r>
       <w:r>
+        <w:rPr>
+          <w:sz w:val="24"/>
+          <w:szCs w:val="24"/>
+        </w:rPr>
         <w:t xml:space="preserve"> fornecendo essas informações pode meio de um JSON.</w:t>
       </w:r>
     </w:p>
@@ -689,13 +1120,25 @@
           <w:ilvl w:val="0"/>
           <w:numId w:val="10"/>
         </w:numPr>
-      </w:pPr>
-      <w:r>
+        <w:spacing w:before="240" w:after="240" w:line="240" w:lineRule="auto"/>
+        <w:jc w:val="both"/>
+        <w:rPr>
+          <w:sz w:val="24"/>
+          <w:szCs w:val="24"/>
+        </w:rPr>
+      </w:pPr>
+      <w:r>
+        <w:rPr>
+          <w:sz w:val="24"/>
+          <w:szCs w:val="24"/>
+        </w:rPr>
         <w:t xml:space="preserve">Início da construção do </w:t>
       </w:r>
       <w:r>
         <w:rPr>
           <w:i/>
+          <w:sz w:val="24"/>
+          <w:szCs w:val="24"/>
         </w:rPr>
         <w:t>front-</w:t>
       </w:r>
@@ -703,22 +1146,40 @@
       <w:r>
         <w:rPr>
           <w:i/>
+          <w:sz w:val="24"/>
+          <w:szCs w:val="24"/>
         </w:rPr>
         <w:t>end</w:t>
       </w:r>
       <w:proofErr w:type="spellEnd"/>
       <w:r>
+        <w:rPr>
+          <w:sz w:val="24"/>
+          <w:szCs w:val="24"/>
+        </w:rPr>
         <w:t xml:space="preserve">, </w:t>
       </w:r>
       <w:r>
+        <w:rPr>
+          <w:sz w:val="24"/>
+          <w:szCs w:val="24"/>
+        </w:rPr>
         <w:t xml:space="preserve">iniciando também os estudos sobre </w:t>
       </w:r>
       <w:proofErr w:type="spellStart"/>
       <w:r>
+        <w:rPr>
+          <w:sz w:val="24"/>
+          <w:szCs w:val="24"/>
+        </w:rPr>
         <w:t>ReactJS</w:t>
       </w:r>
       <w:proofErr w:type="spellEnd"/>
       <w:r>
+        <w:rPr>
+          <w:sz w:val="24"/>
+          <w:szCs w:val="24"/>
+        </w:rPr>
         <w:t>.</w:t>
       </w:r>
     </w:p>
@@ -729,33 +1190,79 @@
           <w:ilvl w:val="0"/>
           <w:numId w:val="10"/>
         </w:numPr>
-      </w:pPr>
-      <w:r>
+        <w:spacing w:before="240" w:after="240" w:line="240" w:lineRule="auto"/>
+        <w:jc w:val="both"/>
+        <w:rPr>
+          <w:sz w:val="24"/>
+          <w:szCs w:val="24"/>
+        </w:rPr>
+      </w:pPr>
+      <w:r>
+        <w:rPr>
+          <w:sz w:val="24"/>
+          <w:szCs w:val="24"/>
+        </w:rPr>
         <w:t xml:space="preserve">Construção do script do banco de dados no </w:t>
       </w:r>
       <w:proofErr w:type="spellStart"/>
       <w:r>
+        <w:rPr>
+          <w:sz w:val="24"/>
+          <w:szCs w:val="24"/>
+        </w:rPr>
         <w:t>P</w:t>
       </w:r>
       <w:r>
+        <w:rPr>
+          <w:sz w:val="24"/>
+          <w:szCs w:val="24"/>
+        </w:rPr>
         <w:t>ostgresql</w:t>
       </w:r>
       <w:proofErr w:type="spellEnd"/>
       <w:r>
+        <w:rPr>
+          <w:sz w:val="24"/>
+          <w:szCs w:val="24"/>
+        </w:rPr>
         <w:t>.</w:t>
       </w:r>
     </w:p>
     <w:p>
-      <w:r>
+      <w:pPr>
+        <w:spacing w:before="240" w:after="240" w:line="240" w:lineRule="auto"/>
+        <w:jc w:val="both"/>
+        <w:rPr>
+          <w:sz w:val="24"/>
+          <w:szCs w:val="24"/>
+        </w:rPr>
+      </w:pPr>
+      <w:r>
+        <w:rPr>
+          <w:sz w:val="24"/>
+          <w:szCs w:val="24"/>
+        </w:rPr>
         <w:t>Para o segundo semestre são previst</w:t>
       </w:r>
       <w:r>
+        <w:rPr>
+          <w:sz w:val="24"/>
+          <w:szCs w:val="24"/>
+        </w:rPr>
         <w:t>a</w:t>
       </w:r>
       <w:r>
+        <w:rPr>
+          <w:sz w:val="24"/>
+          <w:szCs w:val="24"/>
+        </w:rPr>
         <w:t>s du</w:t>
       </w:r>
       <w:r>
+        <w:rPr>
+          <w:sz w:val="24"/>
+          <w:szCs w:val="24"/>
+        </w:rPr>
         <w:t>as entregas, sendo a primeira:</w:t>
       </w:r>
     </w:p>
@@ -766,10 +1273,18 @@
           <w:ilvl w:val="0"/>
           <w:numId w:val="11"/>
         </w:numPr>
+        <w:spacing w:before="240" w:after="240" w:line="240" w:lineRule="auto"/>
+        <w:jc w:val="both"/>
+        <w:rPr>
+          <w:sz w:val="24"/>
+          <w:szCs w:val="24"/>
+        </w:rPr>
       </w:pPr>
       <w:r>
         <w:rPr>
           <w:i/>
+          <w:sz w:val="24"/>
+          <w:szCs w:val="24"/>
         </w:rPr>
         <w:t>Back-</w:t>
       </w:r>
@@ -777,19 +1292,31 @@
       <w:r>
         <w:rPr>
           <w:i/>
+          <w:sz w:val="24"/>
+          <w:szCs w:val="24"/>
         </w:rPr>
         <w:t>end</w:t>
       </w:r>
       <w:proofErr w:type="spellEnd"/>
       <w:r>
+        <w:rPr>
+          <w:sz w:val="24"/>
+          <w:szCs w:val="24"/>
+        </w:rPr>
         <w:t xml:space="preserve"> desenvolvido e testado,</w:t>
       </w:r>
       <w:r>
+        <w:rPr>
+          <w:sz w:val="24"/>
+          <w:szCs w:val="24"/>
+        </w:rPr>
         <w:t xml:space="preserve"> entregando para o </w:t>
       </w:r>
       <w:r>
         <w:rPr>
           <w:i/>
+          <w:sz w:val="24"/>
+          <w:szCs w:val="24"/>
         </w:rPr>
         <w:t>front-</w:t>
       </w:r>
@@ -797,14 +1324,24 @@
       <w:r>
         <w:rPr>
           <w:i/>
+          <w:sz w:val="24"/>
+          <w:szCs w:val="24"/>
         </w:rPr>
         <w:t>end</w:t>
       </w:r>
       <w:proofErr w:type="spellEnd"/>
       <w:r>
+        <w:rPr>
+          <w:sz w:val="24"/>
+          <w:szCs w:val="24"/>
+        </w:rPr>
         <w:t xml:space="preserve"> segurança </w:t>
       </w:r>
       <w:r>
+        <w:rPr>
+          <w:sz w:val="24"/>
+          <w:szCs w:val="24"/>
+        </w:rPr>
         <w:t>e integridade.</w:t>
       </w:r>
     </w:p>
@@ -815,10 +1352,18 @@
           <w:ilvl w:val="0"/>
           <w:numId w:val="11"/>
         </w:numPr>
+        <w:spacing w:before="240" w:after="240" w:line="240" w:lineRule="auto"/>
+        <w:jc w:val="both"/>
+        <w:rPr>
+          <w:sz w:val="24"/>
+          <w:szCs w:val="24"/>
+        </w:rPr>
       </w:pPr>
       <w:r>
         <w:rPr>
           <w:i/>
+          <w:sz w:val="24"/>
+          <w:szCs w:val="24"/>
         </w:rPr>
         <w:t>Front-</w:t>
       </w:r>
@@ -826,28 +1371,55 @@
       <w:r>
         <w:rPr>
           <w:i/>
+          <w:sz w:val="24"/>
+          <w:szCs w:val="24"/>
         </w:rPr>
         <w:t>end</w:t>
       </w:r>
       <w:proofErr w:type="spellEnd"/>
       <w:r>
+        <w:rPr>
+          <w:sz w:val="24"/>
+          <w:szCs w:val="24"/>
+        </w:rPr>
         <w:t xml:space="preserve"> permitindo </w:t>
       </w:r>
       <w:r>
-        <w:t>a leitura de</w:t>
-      </w:r>
-      <w:r>
-        <w:t xml:space="preserve"> notícias, visualização dos índices </w:t>
-      </w:r>
-      <w:r>
+        <w:rPr>
+          <w:sz w:val="24"/>
+          <w:szCs w:val="24"/>
+        </w:rPr>
+        <w:t xml:space="preserve">a leitura de notícias, visualização dos índices </w:t>
+      </w:r>
+      <w:r>
+        <w:rPr>
+          <w:sz w:val="24"/>
+          <w:szCs w:val="24"/>
+        </w:rPr>
         <w:t>e cadastro dos usuários.</w:t>
       </w:r>
     </w:p>
     <w:p>
-      <w:r>
+      <w:pPr>
+        <w:spacing w:before="240" w:after="240" w:line="240" w:lineRule="auto"/>
+        <w:jc w:val="both"/>
+        <w:rPr>
+          <w:sz w:val="24"/>
+          <w:szCs w:val="24"/>
+        </w:rPr>
+      </w:pPr>
+      <w:r>
+        <w:rPr>
+          <w:sz w:val="24"/>
+          <w:szCs w:val="24"/>
+        </w:rPr>
         <w:t xml:space="preserve">Por fim, na última entrega, no dia </w:t>
       </w:r>
       <w:r>
+        <w:rPr>
+          <w:sz w:val="24"/>
+          <w:szCs w:val="24"/>
+        </w:rPr>
         <w:t>19/11/2019:</w:t>
       </w:r>
     </w:p>
@@ -858,21 +1430,52 @@
           <w:ilvl w:val="0"/>
           <w:numId w:val="12"/>
         </w:numPr>
-      </w:pPr>
-      <w:r>
+        <w:spacing w:before="240" w:after="240" w:line="240" w:lineRule="auto"/>
+        <w:jc w:val="both"/>
+        <w:rPr>
+          <w:sz w:val="24"/>
+          <w:szCs w:val="24"/>
+        </w:rPr>
+      </w:pPr>
+      <w:r>
+        <w:rPr>
+          <w:sz w:val="24"/>
+          <w:szCs w:val="24"/>
+        </w:rPr>
         <w:t>Solução completa, todos os testes realizados e validados</w:t>
       </w:r>
       <w:r>
+        <w:rPr>
+          <w:sz w:val="24"/>
+          <w:szCs w:val="24"/>
+        </w:rPr>
         <w:t xml:space="preserve">, permitindo </w:t>
       </w:r>
       <w:r>
+        <w:rPr>
+          <w:sz w:val="24"/>
+          <w:szCs w:val="24"/>
+        </w:rPr>
         <w:t xml:space="preserve">o usuário todo acesso às funcionalidades </w:t>
       </w:r>
       <w:r>
+        <w:rPr>
+          <w:sz w:val="24"/>
+          <w:szCs w:val="24"/>
+        </w:rPr>
         <w:t>propostas no início do projeto.</w:t>
       </w:r>
     </w:p>
-    <w:p/>
+    <w:p>
+      <w:pPr>
+        <w:spacing w:before="240" w:after="240" w:line="240" w:lineRule="auto"/>
+        <w:jc w:val="both"/>
+        <w:rPr>
+          <w:sz w:val="24"/>
+          <w:szCs w:val="24"/>
+        </w:rPr>
+      </w:pPr>
+    </w:p>
     <w:p>
       <w:pPr>
         <w:pStyle w:val="Ttulo2"/>
@@ -880,46 +1483,66 @@
           <w:ilvl w:val="0"/>
           <w:numId w:val="0"/>
         </w:numPr>
+        <w:spacing w:before="240" w:after="240"/>
         <w:ind w:left="360" w:hanging="360"/>
-      </w:pPr>
-      <w:r>
+        <w:jc w:val="both"/>
+        <w:rPr>
+          <w:szCs w:val="24"/>
+        </w:rPr>
+      </w:pPr>
+      <w:r>
+        <w:rPr>
+          <w:szCs w:val="24"/>
+        </w:rPr>
         <w:t xml:space="preserve">4. </w:t>
       </w:r>
       <w:r>
+        <w:rPr>
+          <w:szCs w:val="24"/>
+        </w:rPr>
         <w:t>Orçamento</w:t>
       </w:r>
     </w:p>
     <w:p>
-      <w:r>
-        <w:t xml:space="preserve">O Portal </w:t>
-      </w:r>
-      <w:proofErr w:type="spellStart"/>
-      <w:r>
-        <w:t>EconoMundi</w:t>
-      </w:r>
-      <w:proofErr w:type="spellEnd"/>
-      <w:r>
-        <w:t xml:space="preserve">, com todos os três integrantes </w:t>
-      </w:r>
-      <w:r>
-        <w:t>dedicando por volta de 20 (vinte) horas semanais e sendo entregue nas datas previstas</w:t>
-      </w:r>
+      <w:pPr>
+        <w:spacing w:before="240" w:after="240" w:line="240" w:lineRule="auto"/>
+        <w:jc w:val="both"/>
+        <w:rPr>
+          <w:sz w:val="24"/>
+          <w:szCs w:val="24"/>
+        </w:rPr>
+      </w:pPr>
+      <w:r>
+        <w:rPr>
+          <w:sz w:val="24"/>
+          <w:szCs w:val="24"/>
+        </w:rPr>
+        <w:t xml:space="preserve">O Portal EconoMundi, com todos os três integrantes </w:t>
+      </w:r>
+      <w:r>
+        <w:rPr>
+          <w:sz w:val="24"/>
+          <w:szCs w:val="24"/>
+        </w:rPr>
+        <w:t xml:space="preserve">dedicando por volta de 20 (vinte) horas semanais e sendo entregue nas datas previstas </w:t>
+      </w:r>
+      <w:r>
+        <w:rPr>
+          <w:sz w:val="24"/>
+          <w:szCs w:val="24"/>
+        </w:rPr>
+        <w:t>tem um custo de R$ 30.000,00.</w:t>
+      </w:r>
+    </w:p>
+    <w:p>
+      <w:pPr>
+        <w:pStyle w:val="Ttulo1"/>
+        <w:jc w:val="both"/>
+      </w:pPr>
       <w:bookmarkStart w:id="0" w:name="_GoBack"/>
       <w:bookmarkEnd w:id="0"/>
       <w:r>
-        <w:t xml:space="preserve"> </w:t>
-      </w:r>
-      <w:r>
-        <w:t>tem um custo de R$ 30.000,00.</w:t>
-      </w:r>
-    </w:p>
-    <w:p/>
-    <w:p/>
-    <w:p>
-      <w:pPr>
-        <w:pStyle w:val="Ttulo1"/>
-      </w:pPr>
-      <w:r>
+        <w:lastRenderedPageBreak/>
         <w:t>A</w:t>
       </w:r>
       <w:r>
@@ -928,6 +1551,7 @@
     </w:p>
     <w:p>
       <w:pPr>
+        <w:jc w:val="both"/>
         <w:rPr>
           <w:sz w:val="24"/>
           <w:szCs w:val="24"/>
@@ -963,6 +1587,7 @@
           </w:tcPr>
           <w:p>
             <w:pPr>
+              <w:jc w:val="both"/>
               <w:rPr>
                 <w:sz w:val="24"/>
                 <w:szCs w:val="24"/>
@@ -983,6 +1608,7 @@
           </w:tcPr>
           <w:p>
             <w:pPr>
+              <w:jc w:val="both"/>
               <w:rPr>
                 <w:sz w:val="24"/>
                 <w:szCs w:val="24"/>
@@ -1003,6 +1629,7 @@
           </w:tcPr>
           <w:p>
             <w:pPr>
+              <w:jc w:val="both"/>
               <w:rPr>
                 <w:sz w:val="24"/>
                 <w:szCs w:val="24"/>
@@ -1025,6 +1652,7 @@
           </w:tcPr>
           <w:p>
             <w:pPr>
+              <w:jc w:val="both"/>
               <w:rPr>
                 <w:sz w:val="24"/>
                 <w:szCs w:val="24"/>
@@ -1038,6 +1666,7 @@
           </w:tcPr>
           <w:p>
             <w:pPr>
+              <w:jc w:val="both"/>
               <w:rPr>
                 <w:sz w:val="24"/>
                 <w:szCs w:val="24"/>
@@ -1051,6 +1680,7 @@
           </w:tcPr>
           <w:p>
             <w:pPr>
+              <w:jc w:val="both"/>
               <w:rPr>
                 <w:sz w:val="24"/>
                 <w:szCs w:val="24"/>
@@ -1060,7 +1690,11 @@
         </w:tc>
       </w:tr>
     </w:tbl>
-    <w:p/>
+    <w:p>
+      <w:pPr>
+        <w:jc w:val="both"/>
+      </w:pPr>
+    </w:p>
     <w:sectPr>
       <w:headerReference w:type="default" r:id="rId9"/>
       <w:pgSz w:w="11907" w:h="16839" w:code="9"/>
@@ -3457,7 +4091,7 @@
     <w:charset w:val="00"/>
     <w:family w:val="swiss"/>
     <w:pitch w:val="variable"/>
-    <w:sig w:usb0="E0002AFF" w:usb1="C000247B" w:usb2="00000009" w:usb3="00000000" w:csb0="000001FF" w:csb1="00000000"/>
+    <w:sig w:usb0="E0002EFF" w:usb1="C000247B" w:usb2="00000009" w:usb3="00000000" w:csb0="000001FF" w:csb1="00000000"/>
   </w:font>
   <w:font w:name="Calibri Light">
     <w:panose1 w:val="020F0302020204030204"/>
@@ -3486,6 +4120,7 @@
   </w:compat>
   <w:rsids>
     <w:rsidRoot w:val="003C1E1D"/>
+    <w:rsid w:val="00140E0F"/>
     <w:rsid w:val="00175C27"/>
     <w:rsid w:val="00201A50"/>
     <w:rsid w:val="00275326"/>
@@ -3501,6 +4136,7 @@
     <w:rsid w:val="00A837FA"/>
     <w:rsid w:val="00AB077F"/>
     <w:rsid w:val="00B42A3E"/>
+    <w:rsid w:val="00C4007D"/>
     <w:rsid w:val="00D32ED5"/>
     <w:rsid w:val="00D74044"/>
     <w:rsid w:val="00D76615"/>
@@ -4276,7 +4912,7 @@
 </file>
 
 <file path=customXml/itemProps2.xml><?xml version="1.0" encoding="utf-8"?>
-<ds:datastoreItem xmlns:ds="http://schemas.openxmlformats.org/officeDocument/2006/customXml" ds:itemID="{19789F69-2BD7-45E0-8C2F-650EA551179E}">
+<ds:datastoreItem xmlns:ds="http://schemas.openxmlformats.org/officeDocument/2006/customXml" ds:itemID="{D5FB9524-BCB7-4590-99FF-108FD491B76B}">
   <ds:schemaRefs>
     <ds:schemaRef ds:uri="http://schemas.openxmlformats.org/officeDocument/2006/bibliography"/>
   </ds:schemaRefs>

</xml_diff>